<commit_message>
CDD and Vtp have been added
</commit_message>
<xml_diff>
--- a/System/GDD_FinalV0.6.docx
+++ b/System/GDD_FinalV0.6.docx
@@ -1,6 +1,6 @@
 
 <file path=word/document.xml><?xml version="1.0" encoding="utf-8"?>
-<w:document xmlns:wpc="http://schemas.microsoft.com/office/word/2010/wordprocessingCanvas" xmlns:cx="http://schemas.microsoft.com/office/drawing/2014/chartex" xmlns:cx1="http://schemas.microsoft.com/office/drawing/2015/9/8/chartex" xmlns:cx2="http://schemas.microsoft.com/office/drawing/2015/10/21/chartex" xmlns:cx3="http://schemas.microsoft.com/office/drawing/2016/5/9/chartex" xmlns:cx4="http://schemas.microsoft.com/office/drawing/2016/5/10/chartex" xmlns:cx5="http://schemas.microsoft.com/office/drawing/2016/5/11/chartex" xmlns:cx6="http://schemas.microsoft.com/office/drawing/2016/5/12/chartex" xmlns:cx7="http://schemas.microsoft.com/office/drawing/2016/5/13/chartex" xmlns:cx8="http://schemas.microsoft.com/office/drawing/2016/5/14/chartex" xmlns:mc="http://schemas.openxmlformats.org/markup-compatibility/2006" xmlns:aink="http://schemas.microsoft.com/office/drawing/2016/ink" xmlns:am3d="http://schemas.microsoft.com/office/drawing/2017/model3d" xmlns:o="urn:schemas-microsoft-com:office:office" xmlns:r="http://schemas.openxmlformats.org/officeDocument/2006/relationships" xmlns:m="http://schemas.openxmlformats.org/officeDocument/2006/math" xmlns:v="urn:schemas-microsoft-com:vml" xmlns:wp14="http://schemas.microsoft.com/office/word/2010/wordprocessingDrawing" xmlns:wp="http://schemas.openxmlformats.org/drawingml/2006/wordprocessingDrawing" xmlns:w10="urn:schemas-microsoft-com:office:word" xmlns:w="http://schemas.openxmlformats.org/wordprocessingml/2006/main" xmlns:w14="http://schemas.microsoft.com/office/word/2010/wordml" xmlns:w15="http://schemas.microsoft.com/office/word/2012/wordml" xmlns:w16cid="http://schemas.microsoft.com/office/word/2016/wordml/cid" xmlns:w16se="http://schemas.microsoft.com/office/word/2015/wordml/symex" xmlns:wpg="http://schemas.microsoft.com/office/word/2010/wordprocessingGroup" xmlns:wpi="http://schemas.microsoft.com/office/word/2010/wordprocessingInk" xmlns:wne="http://schemas.microsoft.com/office/word/2006/wordml" xmlns:wps="http://schemas.microsoft.com/office/word/2010/wordprocessingShape" mc:Ignorable="w14 w15 w16se w16cid wp14">
+<w:document xmlns:wpc="http://schemas.microsoft.com/office/word/2010/wordprocessingCanvas" xmlns:cx="http://schemas.microsoft.com/office/drawing/2014/chartex" xmlns:cx1="http://schemas.microsoft.com/office/drawing/2015/9/8/chartex" xmlns:mc="http://schemas.openxmlformats.org/markup-compatibility/2006" xmlns:o="urn:schemas-microsoft-com:office:office" xmlns:r="http://schemas.openxmlformats.org/officeDocument/2006/relationships" xmlns:m="http://schemas.openxmlformats.org/officeDocument/2006/math" xmlns:v="urn:schemas-microsoft-com:vml" xmlns:wp14="http://schemas.microsoft.com/office/word/2010/wordprocessingDrawing" xmlns:wp="http://schemas.openxmlformats.org/drawingml/2006/wordprocessingDrawing" xmlns:w10="urn:schemas-microsoft-com:office:word" xmlns:w="http://schemas.openxmlformats.org/wordprocessingml/2006/main" xmlns:w14="http://schemas.microsoft.com/office/word/2010/wordml" xmlns:w15="http://schemas.microsoft.com/office/word/2012/wordml" xmlns:w16se="http://schemas.microsoft.com/office/word/2015/wordml/symex" xmlns:wpg="http://schemas.microsoft.com/office/word/2010/wordprocessingGroup" xmlns:wpi="http://schemas.microsoft.com/office/word/2010/wordprocessingInk" xmlns:wne="http://schemas.microsoft.com/office/word/2006/wordml" xmlns:wps="http://schemas.microsoft.com/office/word/2010/wordprocessingShape" mc:Ignorable="w14 w15 w16se wp14">
   <w:body>
     <w:p>
       <w:pPr>
@@ -162,6 +162,17 @@
     </w:p>
     <w:p>
       <w:pPr>
+        <w:rPr>
+          <w:rFonts w:cstheme="minorHAnsi"/>
+          <w:b/>
+          <w:bCs/>
+          <w:sz w:val="28"/>
+          <w:szCs w:val="28"/>
+        </w:rPr>
+      </w:pPr>
+    </w:p>
+    <w:p>
+      <w:pPr>
         <w:pStyle w:val="ListParagraph"/>
         <w:numPr>
           <w:ilvl w:val="0"/>
@@ -1427,6 +1438,8 @@
             </w:r>
           </w:p>
         </w:tc>
+        <w:bookmarkStart w:id="0" w:name="_GoBack"/>
+        <w:bookmarkEnd w:id="0"/>
       </w:tr>
       <w:tr>
         <w:trPr>
@@ -2056,6 +2069,7 @@
                 <w:sz w:val="20"/>
                 <w:szCs w:val="20"/>
               </w:rPr>
+              <w:lastRenderedPageBreak/>
               <w:t>u8 SEVENSEG_u8Display</w:t>
             </w:r>
             <w:r>
@@ -2097,6 +2111,7 @@
                 <w:sz w:val="20"/>
                 <w:szCs w:val="20"/>
               </w:rPr>
+              <w:lastRenderedPageBreak/>
               <w:t>-- Using SEVENSEG driver for:</w:t>
             </w:r>
           </w:p>
@@ -2142,6 +2157,7 @@
                 <w:sz w:val="20"/>
                 <w:szCs w:val="20"/>
               </w:rPr>
+              <w:lastRenderedPageBreak/>
               <w:t>-</w:t>
             </w:r>
             <w:r>
@@ -2702,7 +2718,7 @@
                 <w:szCs w:val="20"/>
               </w:rPr>
             </w:pPr>
-            <w:bookmarkStart w:id="0" w:name="_Hlk816557"/>
+            <w:bookmarkStart w:id="1" w:name="_Hlk816557"/>
             <w:r>
               <w:rPr>
                 <w:sz w:val="20"/>
@@ -2732,7 +2748,7 @@
               </w:rPr>
               <w:t>u8 SERVOMOTOR_u8SetDirection (u8 Copy_u8Angle);</w:t>
             </w:r>
-            <w:bookmarkEnd w:id="0"/>
+            <w:bookmarkEnd w:id="1"/>
           </w:p>
         </w:tc>
         <w:tc>
@@ -3058,21 +3074,7 @@
                 <w:sz w:val="20"/>
                 <w:szCs w:val="20"/>
               </w:rPr>
-              <w:t xml:space="preserve">u8 </w:t>
-            </w:r>
-            <w:r>
-              <w:rPr>
-                <w:sz w:val="20"/>
-                <w:szCs w:val="20"/>
-              </w:rPr>
-              <w:t>SWI</w:t>
-            </w:r>
-            <w:r>
-              <w:rPr>
-                <w:sz w:val="20"/>
-                <w:szCs w:val="20"/>
-              </w:rPr>
-              <w:t>_u8readState (u8* Copy_u8State);</w:t>
+              <w:t>u8 LOCKSENSOR_u8readState (u8* Copy_u8State);</w:t>
             </w:r>
           </w:p>
           <w:p>
@@ -3100,21 +3102,7 @@
                 <w:sz w:val="20"/>
                 <w:szCs w:val="20"/>
               </w:rPr>
-              <w:t xml:space="preserve">-- Using </w:t>
-            </w:r>
-            <w:r>
-              <w:rPr>
-                <w:sz w:val="20"/>
-                <w:szCs w:val="20"/>
-              </w:rPr>
-              <w:t xml:space="preserve">SWI </w:t>
-            </w:r>
-            <w:r>
-              <w:rPr>
-                <w:sz w:val="20"/>
-                <w:szCs w:val="20"/>
-              </w:rPr>
-              <w:t>DRIVER</w:t>
+              <w:t>-- Using LOCKSENSOR DRIVER</w:t>
             </w:r>
           </w:p>
           <w:p>
@@ -3136,16 +3124,7 @@
                 <w:sz w:val="20"/>
                 <w:szCs w:val="20"/>
               </w:rPr>
-              <w:t xml:space="preserve"> to it a pointer and it checks the pin from the MCA</w:t>
-            </w:r>
-            <w:bookmarkStart w:id="1" w:name="_GoBack"/>
-            <w:bookmarkEnd w:id="1"/>
-            <w:r>
-              <w:rPr>
-                <w:sz w:val="20"/>
-                <w:szCs w:val="20"/>
-              </w:rPr>
-              <w:t>L(DIO) if it is opened or closed</w:t>
+              <w:t xml:space="preserve"> to it a pointer and it checks the pin from the MCAL(DIO) if it is opened or closed</w:t>
             </w:r>
           </w:p>
           <w:p>
@@ -3979,7 +3958,7 @@
       </w:tr>
       <w:tr>
         <w:trPr>
-          <w:trHeight w:val="699"/>
+          <w:trHeight w:val="2421"/>
         </w:trPr>
         <w:tc>
           <w:tcPr>
@@ -3991,7 +3970,7 @@
               <w:rPr>
                 <w:b/>
                 <w:bCs/>
-                <w:sz w:val="18"/>
+                <w:sz w:val="20"/>
                 <w:szCs w:val="20"/>
               </w:rPr>
             </w:pPr>
@@ -4002,7 +3981,7 @@
               <w:rPr>
                 <w:b/>
                 <w:bCs/>
-                <w:sz w:val="18"/>
+                <w:sz w:val="20"/>
                 <w:szCs w:val="20"/>
               </w:rPr>
             </w:pPr>
@@ -4013,7 +3992,7 @@
               <w:rPr>
                 <w:b/>
                 <w:bCs/>
-                <w:sz w:val="18"/>
+                <w:sz w:val="20"/>
                 <w:szCs w:val="20"/>
               </w:rPr>
             </w:pPr>
@@ -4024,7 +4003,7 @@
               <w:rPr>
                 <w:b/>
                 <w:bCs/>
-                <w:sz w:val="18"/>
+                <w:sz w:val="20"/>
                 <w:szCs w:val="20"/>
               </w:rPr>
             </w:pPr>
@@ -4034,7 +4013,7 @@
               <w:rPr>
                 <w:b/>
                 <w:bCs/>
-                <w:sz w:val="18"/>
+                <w:sz w:val="20"/>
                 <w:szCs w:val="20"/>
               </w:rPr>
             </w:pPr>
@@ -4042,10 +4021,9 @@
               <w:rPr>
                 <w:b/>
                 <w:bCs/>
-                <w:sz w:val="18"/>
-                <w:szCs w:val="20"/>
-              </w:rPr>
-              <w:lastRenderedPageBreak/>
+                <w:sz w:val="20"/>
+                <w:szCs w:val="20"/>
+              </w:rPr>
               <w:t xml:space="preserve">          </w:t>
             </w:r>
             <w:r>
@@ -4053,7 +4031,7 @@
                 <w:b/>
                 <w:bCs/>
                 <w:color w:val="C00000"/>
-                <w:sz w:val="18"/>
+                <w:sz w:val="20"/>
                 <w:szCs w:val="20"/>
               </w:rPr>
               <w:t xml:space="preserve">     MCAL</w:t>
@@ -4067,49 +4045,55 @@
           <w:p>
             <w:pPr>
               <w:rPr>
-                <w:sz w:val="18"/>
-                <w:szCs w:val="20"/>
-              </w:rPr>
-            </w:pPr>
-          </w:p>
-          <w:p>
-            <w:pPr>
-              <w:rPr>
-                <w:sz w:val="18"/>
-                <w:szCs w:val="20"/>
-              </w:rPr>
-            </w:pPr>
-          </w:p>
-          <w:p>
-            <w:pPr>
-              <w:rPr>
-                <w:sz w:val="18"/>
-                <w:szCs w:val="20"/>
-              </w:rPr>
-            </w:pPr>
-          </w:p>
-          <w:p>
-            <w:pPr>
-              <w:rPr>
-                <w:sz w:val="18"/>
-                <w:szCs w:val="20"/>
-              </w:rPr>
-            </w:pPr>
-          </w:p>
-          <w:p>
-            <w:pPr>
-              <w:rPr>
-                <w:sz w:val="18"/>
-                <w:szCs w:val="20"/>
-              </w:rPr>
-            </w:pPr>
-            <w:r>
-              <w:rPr>
-                <w:sz w:val="18"/>
-                <w:szCs w:val="20"/>
-              </w:rPr>
-              <w:lastRenderedPageBreak/>
-              <w:t>12) DIO</w:t>
+                <w:sz w:val="20"/>
+                <w:szCs w:val="20"/>
+              </w:rPr>
+            </w:pPr>
+          </w:p>
+          <w:p>
+            <w:pPr>
+              <w:rPr>
+                <w:sz w:val="20"/>
+                <w:szCs w:val="20"/>
+              </w:rPr>
+            </w:pPr>
+          </w:p>
+          <w:p>
+            <w:pPr>
+              <w:rPr>
+                <w:sz w:val="20"/>
+                <w:szCs w:val="20"/>
+              </w:rPr>
+            </w:pPr>
+          </w:p>
+          <w:p>
+            <w:pPr>
+              <w:rPr>
+                <w:sz w:val="20"/>
+                <w:szCs w:val="20"/>
+              </w:rPr>
+            </w:pPr>
+          </w:p>
+          <w:p>
+            <w:pPr>
+              <w:rPr>
+                <w:sz w:val="20"/>
+                <w:szCs w:val="20"/>
+              </w:rPr>
+            </w:pPr>
+            <w:r>
+              <w:rPr>
+                <w:sz w:val="20"/>
+                <w:szCs w:val="20"/>
+              </w:rPr>
+              <w:t>12) D</w:t>
+            </w:r>
+            <w:r>
+              <w:rPr>
+                <w:sz w:val="20"/>
+                <w:szCs w:val="20"/>
+              </w:rPr>
+              <w:t>IO</w:t>
             </w:r>
           </w:p>
         </w:tc>
@@ -4120,48 +4104,47 @@
           <w:p>
             <w:pPr>
               <w:rPr>
-                <w:sz w:val="18"/>
-                <w:szCs w:val="20"/>
-              </w:rPr>
-            </w:pPr>
-          </w:p>
-          <w:p>
-            <w:pPr>
-              <w:rPr>
-                <w:sz w:val="18"/>
-                <w:szCs w:val="20"/>
-              </w:rPr>
-            </w:pPr>
-          </w:p>
-          <w:p>
-            <w:pPr>
-              <w:rPr>
-                <w:sz w:val="18"/>
-                <w:szCs w:val="20"/>
-              </w:rPr>
-            </w:pPr>
-          </w:p>
-          <w:p>
-            <w:pPr>
-              <w:rPr>
-                <w:sz w:val="18"/>
-                <w:szCs w:val="20"/>
-              </w:rPr>
-            </w:pPr>
-          </w:p>
-          <w:p>
-            <w:pPr>
-              <w:rPr>
-                <w:sz w:val="18"/>
-                <w:szCs w:val="20"/>
-              </w:rPr>
-            </w:pPr>
-            <w:r>
-              <w:rPr>
-                <w:sz w:val="18"/>
-                <w:szCs w:val="20"/>
-              </w:rPr>
-              <w:lastRenderedPageBreak/>
+                <w:sz w:val="20"/>
+                <w:szCs w:val="20"/>
+              </w:rPr>
+            </w:pPr>
+          </w:p>
+          <w:p>
+            <w:pPr>
+              <w:rPr>
+                <w:sz w:val="20"/>
+                <w:szCs w:val="20"/>
+              </w:rPr>
+            </w:pPr>
+          </w:p>
+          <w:p>
+            <w:pPr>
+              <w:rPr>
+                <w:sz w:val="20"/>
+                <w:szCs w:val="20"/>
+              </w:rPr>
+            </w:pPr>
+          </w:p>
+          <w:p>
+            <w:pPr>
+              <w:rPr>
+                <w:sz w:val="20"/>
+                <w:szCs w:val="20"/>
+              </w:rPr>
+            </w:pPr>
+          </w:p>
+          <w:p>
+            <w:pPr>
+              <w:rPr>
+                <w:sz w:val="20"/>
+                <w:szCs w:val="20"/>
+              </w:rPr>
+            </w:pPr>
+            <w:r>
+              <w:rPr>
+                <w:sz w:val="20"/>
+                <w:szCs w:val="20"/>
+              </w:rPr>
               <w:t>Req_GDD_22</w:t>
             </w:r>
           </w:p>
@@ -4173,7 +4156,7 @@
           <w:p>
             <w:pPr>
               <w:rPr>
-                <w:sz w:val="18"/>
+                <w:sz w:val="20"/>
                 <w:szCs w:val="20"/>
               </w:rPr>
             </w:pPr>
@@ -4186,28 +4169,42 @@
           <w:p>
             <w:pPr>
               <w:rPr>
-                <w:sz w:val="18"/>
-                <w:szCs w:val="20"/>
-              </w:rPr>
-            </w:pPr>
-            <w:r>
-              <w:rPr>
-                <w:sz w:val="18"/>
-                <w:szCs w:val="20"/>
-              </w:rPr>
-              <w:t>u8 DIO_u8init ();</w:t>
-            </w:r>
-          </w:p>
-          <w:p>
-            <w:pPr>
-              <w:rPr>
-                <w:sz w:val="18"/>
-                <w:szCs w:val="20"/>
-              </w:rPr>
-            </w:pPr>
-            <w:r>
-              <w:rPr>
-                <w:sz w:val="18"/>
+                <w:sz w:val="20"/>
+                <w:szCs w:val="20"/>
+              </w:rPr>
+            </w:pPr>
+            <w:r>
+              <w:rPr>
+                <w:sz w:val="20"/>
+                <w:szCs w:val="20"/>
+              </w:rPr>
+              <w:t>u8 DIO_</w:t>
+            </w:r>
+            <w:r>
+              <w:rPr>
+                <w:sz w:val="20"/>
+                <w:szCs w:val="20"/>
+              </w:rPr>
+              <w:t>u8</w:t>
+            </w:r>
+            <w:r>
+              <w:rPr>
+                <w:sz w:val="20"/>
+                <w:szCs w:val="20"/>
+              </w:rPr>
+              <w:t>init ();</w:t>
+            </w:r>
+          </w:p>
+          <w:p>
+            <w:pPr>
+              <w:rPr>
+                <w:sz w:val="20"/>
+                <w:szCs w:val="20"/>
+              </w:rPr>
+            </w:pPr>
+            <w:r>
+              <w:rPr>
+                <w:sz w:val="20"/>
                 <w:szCs w:val="20"/>
               </w:rPr>
               <w:t>u8 DIO_u8SetPinValue (u8 Copy_u8PinId, u8 Copy_u8PinValue);</w:t>
@@ -4216,29 +4213,35 @@
           <w:p>
             <w:pPr>
               <w:rPr>
-                <w:sz w:val="18"/>
-                <w:szCs w:val="20"/>
-              </w:rPr>
-            </w:pPr>
-            <w:r>
-              <w:rPr>
-                <w:sz w:val="18"/>
-                <w:szCs w:val="20"/>
-              </w:rPr>
-              <w:lastRenderedPageBreak/>
-              <w:t>u8 DIO_u8SetPinDir (u8 Copy_u8PinNB, u8 Copy_u8Direction);</w:t>
-            </w:r>
-          </w:p>
-          <w:p>
-            <w:pPr>
-              <w:rPr>
-                <w:sz w:val="18"/>
-                <w:szCs w:val="20"/>
-              </w:rPr>
-            </w:pPr>
-            <w:r>
-              <w:rPr>
-                <w:sz w:val="18"/>
+                <w:sz w:val="20"/>
+                <w:szCs w:val="20"/>
+              </w:rPr>
+            </w:pPr>
+            <w:r>
+              <w:rPr>
+                <w:sz w:val="20"/>
+                <w:szCs w:val="20"/>
+              </w:rPr>
+              <w:t>u8 DIO_u8SetPinDir (u8 Copy_u8PinNB, u8 Copy_u8Direction)</w:t>
+            </w:r>
+            <w:r>
+              <w:rPr>
+                <w:sz w:val="20"/>
+                <w:szCs w:val="20"/>
+              </w:rPr>
+              <w:t>;</w:t>
+            </w:r>
+          </w:p>
+          <w:p>
+            <w:pPr>
+              <w:rPr>
+                <w:sz w:val="20"/>
+                <w:szCs w:val="20"/>
+              </w:rPr>
+            </w:pPr>
+            <w:r>
+              <w:rPr>
+                <w:sz w:val="20"/>
                 <w:szCs w:val="20"/>
               </w:rPr>
               <w:t>u8 DIO_u8GetPortValue (u8 Copy_u8PortNB, u8 *Copy_Pu8Value);</w:t>
@@ -4247,7 +4250,7 @@
           <w:p>
             <w:pPr>
               <w:rPr>
-                <w:sz w:val="18"/>
+                <w:sz w:val="20"/>
                 <w:szCs w:val="20"/>
               </w:rPr>
             </w:pPr>
@@ -4260,212 +4263,28 @@
           <w:p>
             <w:pPr>
               <w:rPr>
-                <w:sz w:val="18"/>
-                <w:szCs w:val="20"/>
-              </w:rPr>
-            </w:pPr>
-            <w:r>
-              <w:rPr>
-                <w:sz w:val="18"/>
-                <w:szCs w:val="20"/>
-              </w:rPr>
-              <w:lastRenderedPageBreak/>
-              <w:t>-- DIO initialization and selection of port direction as input or output and port value as 5v or 0v.</w:t>
+                <w:sz w:val="20"/>
+                <w:szCs w:val="20"/>
+              </w:rPr>
+            </w:pPr>
+            <w:r>
+              <w:rPr>
+                <w:sz w:val="20"/>
+                <w:szCs w:val="20"/>
+              </w:rPr>
+              <w:t xml:space="preserve">-- </w:t>
+            </w:r>
+            <w:r>
+              <w:rPr>
+                <w:sz w:val="20"/>
+                <w:szCs w:val="20"/>
+              </w:rPr>
+              <w:t>DIO initialization and selection of port direction as input or output and port value as 5v or 0v.</w:t>
             </w:r>
           </w:p>
         </w:tc>
       </w:tr>
     </w:tbl>
-    <w:p>
-      <w:pPr>
-        <w:rPr>
-          <w:b/>
-          <w:sz w:val="32"/>
-          <w:szCs w:val="24"/>
-          <w:u w:val="single"/>
-        </w:rPr>
-      </w:pPr>
-    </w:p>
-    <w:p>
-      <w:pPr>
-        <w:rPr>
-          <w:b/>
-          <w:sz w:val="32"/>
-          <w:szCs w:val="24"/>
-          <w:u w:val="single"/>
-        </w:rPr>
-      </w:pPr>
-    </w:p>
-    <w:p>
-      <w:pPr>
-        <w:rPr>
-          <w:b/>
-          <w:sz w:val="32"/>
-          <w:szCs w:val="24"/>
-          <w:u w:val="single"/>
-        </w:rPr>
-      </w:pPr>
-    </w:p>
-    <w:p>
-      <w:pPr>
-        <w:rPr>
-          <w:b/>
-          <w:sz w:val="32"/>
-          <w:szCs w:val="24"/>
-          <w:u w:val="single"/>
-        </w:rPr>
-      </w:pPr>
-    </w:p>
-    <w:p>
-      <w:pPr>
-        <w:rPr>
-          <w:b/>
-          <w:sz w:val="32"/>
-          <w:szCs w:val="24"/>
-          <w:u w:val="single"/>
-        </w:rPr>
-      </w:pPr>
-    </w:p>
-    <w:p>
-      <w:pPr>
-        <w:rPr>
-          <w:b/>
-          <w:sz w:val="32"/>
-          <w:szCs w:val="24"/>
-          <w:u w:val="single"/>
-        </w:rPr>
-      </w:pPr>
-    </w:p>
-    <w:p>
-      <w:pPr>
-        <w:rPr>
-          <w:b/>
-          <w:sz w:val="32"/>
-          <w:szCs w:val="24"/>
-          <w:u w:val="single"/>
-        </w:rPr>
-      </w:pPr>
-    </w:p>
-    <w:p>
-      <w:pPr>
-        <w:rPr>
-          <w:b/>
-          <w:sz w:val="32"/>
-          <w:szCs w:val="24"/>
-          <w:u w:val="single"/>
-        </w:rPr>
-      </w:pPr>
-    </w:p>
-    <w:p>
-      <w:pPr>
-        <w:rPr>
-          <w:b/>
-          <w:sz w:val="32"/>
-          <w:szCs w:val="24"/>
-          <w:u w:val="single"/>
-        </w:rPr>
-      </w:pPr>
-    </w:p>
-    <w:p>
-      <w:pPr>
-        <w:rPr>
-          <w:b/>
-          <w:sz w:val="32"/>
-          <w:szCs w:val="24"/>
-          <w:u w:val="single"/>
-        </w:rPr>
-      </w:pPr>
-    </w:p>
-    <w:p>
-      <w:pPr>
-        <w:rPr>
-          <w:b/>
-          <w:sz w:val="32"/>
-          <w:szCs w:val="24"/>
-          <w:u w:val="single"/>
-        </w:rPr>
-      </w:pPr>
-    </w:p>
-    <w:p>
-      <w:pPr>
-        <w:rPr>
-          <w:b/>
-          <w:sz w:val="32"/>
-          <w:szCs w:val="24"/>
-          <w:u w:val="single"/>
-        </w:rPr>
-      </w:pPr>
-    </w:p>
-    <w:p>
-      <w:pPr>
-        <w:rPr>
-          <w:b/>
-          <w:sz w:val="32"/>
-          <w:szCs w:val="24"/>
-          <w:u w:val="single"/>
-        </w:rPr>
-      </w:pPr>
-    </w:p>
-    <w:p>
-      <w:pPr>
-        <w:rPr>
-          <w:b/>
-          <w:sz w:val="32"/>
-          <w:szCs w:val="24"/>
-          <w:u w:val="single"/>
-        </w:rPr>
-      </w:pPr>
-    </w:p>
-    <w:p>
-      <w:pPr>
-        <w:rPr>
-          <w:b/>
-          <w:sz w:val="32"/>
-          <w:szCs w:val="24"/>
-          <w:u w:val="single"/>
-        </w:rPr>
-      </w:pPr>
-    </w:p>
-    <w:p>
-      <w:pPr>
-        <w:rPr>
-          <w:b/>
-          <w:sz w:val="32"/>
-          <w:szCs w:val="24"/>
-          <w:u w:val="single"/>
-        </w:rPr>
-      </w:pPr>
-    </w:p>
-    <w:p>
-      <w:pPr>
-        <w:rPr>
-          <w:b/>
-          <w:sz w:val="32"/>
-          <w:szCs w:val="24"/>
-          <w:u w:val="single"/>
-        </w:rPr>
-      </w:pPr>
-    </w:p>
-    <w:p>
-      <w:pPr>
-        <w:rPr>
-          <w:b/>
-          <w:sz w:val="32"/>
-          <w:szCs w:val="24"/>
-          <w:u w:val="single"/>
-        </w:rPr>
-      </w:pPr>
-    </w:p>
-    <w:p>
-      <w:pPr>
-        <w:rPr>
-          <w:b/>
-          <w:sz w:val="32"/>
-          <w:szCs w:val="24"/>
-          <w:u w:val="single"/>
-        </w:rPr>
-      </w:pPr>
-    </w:p>
     <w:p>
       <w:pPr>
         <w:rPr>
@@ -4636,7 +4455,7 @@
                                 <w:sz w:val="14"/>
                                 <w:szCs w:val="14"/>
                               </w:rPr>
-                              <w:t xml:space="preserve"> LCD_u8</w:t>
+                              <w:t xml:space="preserve"> LCD_</w:t>
                             </w:r>
                             <w:proofErr w:type="gramStart"/>
                             <w:r>
@@ -4646,7 +4465,7 @@
                                 <w:sz w:val="14"/>
                                 <w:szCs w:val="14"/>
                               </w:rPr>
-                              <w:t>SendCommand(</w:t>
+                              <w:t>u8SendCommand(</w:t>
                             </w:r>
                             <w:proofErr w:type="gramEnd"/>
                             <w:r>
@@ -4675,7 +4494,7 @@
                                 <w:sz w:val="14"/>
                                 <w:szCs w:val="14"/>
                               </w:rPr>
-                              <w:t>u8 LCD_u8</w:t>
+                              <w:t>u8 LCD_</w:t>
                             </w:r>
                             <w:proofErr w:type="gramStart"/>
                             <w:r>
@@ -4685,7 +4504,7 @@
                                 <w:sz w:val="14"/>
                                 <w:szCs w:val="14"/>
                               </w:rPr>
-                              <w:t>WriteString(</w:t>
+                              <w:t>u8WriteString(</w:t>
                             </w:r>
                             <w:proofErr w:type="gramEnd"/>
                             <w:r>
@@ -4714,7 +4533,7 @@
                                 <w:sz w:val="14"/>
                                 <w:szCs w:val="14"/>
                               </w:rPr>
-                              <w:t>u8 LCD_u8</w:t>
+                              <w:t>u8 LCD_</w:t>
                             </w:r>
                             <w:proofErr w:type="gramStart"/>
                             <w:r>
@@ -4724,7 +4543,7 @@
                                 <w:sz w:val="14"/>
                                 <w:szCs w:val="14"/>
                               </w:rPr>
-                              <w:t>gotoxy(</w:t>
+                              <w:t>u8gotoxy(</w:t>
                             </w:r>
                             <w:proofErr w:type="gramEnd"/>
                             <w:r>
@@ -5159,7 +4978,7 @@
               </wp:anchor>
             </w:drawing>
           </mc:Choice>
-          <mc:Fallback>
+          <mc:Fallback xmlns:cx2="http://schemas.microsoft.com/office/drawing/2015/10/21/chartex" xmlns:cx3="http://schemas.microsoft.com/office/drawing/2016/5/9/chartex" xmlns:cx4="http://schemas.microsoft.com/office/drawing/2016/5/10/chartex" xmlns:cx5="http://schemas.microsoft.com/office/drawing/2016/5/11/chartex" xmlns:cx6="http://schemas.microsoft.com/office/drawing/2016/5/12/chartex" xmlns:cx7="http://schemas.microsoft.com/office/drawing/2016/5/13/chartex" xmlns:cx8="http://schemas.microsoft.com/office/drawing/2016/5/14/chartex" xmlns:aink="http://schemas.microsoft.com/office/drawing/2016/ink" xmlns:am3d="http://schemas.microsoft.com/office/drawing/2017/model3d" xmlns:w16cid="http://schemas.microsoft.com/office/word/2016/wordml/cid">
             <w:pict>
               <v:shapetype w14:anchorId="33D3FACC" id="_x0000_t32" coordsize="21600,21600" o:spt="32" o:oned="t" path="m,l21600,21600e" filled="f">
                 <v:path arrowok="t" fillok="f" o:connecttype="none"/>
@@ -5239,7 +5058,7 @@
               </wp:anchor>
             </w:drawing>
           </mc:Choice>
-          <mc:Fallback>
+          <mc:Fallback xmlns:cx2="http://schemas.microsoft.com/office/drawing/2015/10/21/chartex" xmlns:cx3="http://schemas.microsoft.com/office/drawing/2016/5/9/chartex" xmlns:cx4="http://schemas.microsoft.com/office/drawing/2016/5/10/chartex" xmlns:cx5="http://schemas.microsoft.com/office/drawing/2016/5/11/chartex" xmlns:cx6="http://schemas.microsoft.com/office/drawing/2016/5/12/chartex" xmlns:cx7="http://schemas.microsoft.com/office/drawing/2016/5/13/chartex" xmlns:cx8="http://schemas.microsoft.com/office/drawing/2016/5/14/chartex" xmlns:aink="http://schemas.microsoft.com/office/drawing/2016/ink" xmlns:am3d="http://schemas.microsoft.com/office/drawing/2017/model3d" xmlns:w16cid="http://schemas.microsoft.com/office/word/2016/wordml/cid">
             <w:pict>
               <v:shape w14:anchorId="5665AFE4" id="Straight Arrow Connector 17" o:spid="_x0000_s1026" type="#_x0000_t32" style="position:absolute;margin-left:285.6pt;margin-top:125.85pt;width:92.55pt;height:232.15pt;z-index:251678720;visibility:visible;mso-wrap-style:square;mso-width-percent:0;mso-height-percent:0;mso-wrap-distance-left:9pt;mso-wrap-distance-top:0;mso-wrap-distance-right:9pt;mso-wrap-distance-bottom:0;mso-position-horizontal:absolute;mso-position-horizontal-relative:text;mso-position-vertical:absolute;mso-position-vertical-relative:text;mso-width-percent:0;mso-height-percent:0;mso-width-relative:margin;mso-height-relative:margin" o:gfxdata="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" strokecolor="#5b9bd5 [3204]" strokeweight=".5pt">
                 <v:stroke endarrow="block" joinstyle="miter"/>
@@ -5315,7 +5134,7 @@
               </wp:anchor>
             </w:drawing>
           </mc:Choice>
-          <mc:Fallback>
+          <mc:Fallback xmlns:cx2="http://schemas.microsoft.com/office/drawing/2015/10/21/chartex" xmlns:cx3="http://schemas.microsoft.com/office/drawing/2016/5/9/chartex" xmlns:cx4="http://schemas.microsoft.com/office/drawing/2016/5/10/chartex" xmlns:cx5="http://schemas.microsoft.com/office/drawing/2016/5/11/chartex" xmlns:cx6="http://schemas.microsoft.com/office/drawing/2016/5/12/chartex" xmlns:cx7="http://schemas.microsoft.com/office/drawing/2016/5/13/chartex" xmlns:cx8="http://schemas.microsoft.com/office/drawing/2016/5/14/chartex" xmlns:aink="http://schemas.microsoft.com/office/drawing/2016/ink" xmlns:am3d="http://schemas.microsoft.com/office/drawing/2017/model3d" xmlns:w16cid="http://schemas.microsoft.com/office/word/2016/wordml/cid">
             <w:pict>
               <v:shape w14:anchorId="10A980E8" id="Straight Arrow Connector 13" o:spid="_x0000_s1026" type="#_x0000_t32" style="position:absolute;margin-left:80.4pt;margin-top:119.8pt;width:39.65pt;height:241.05pt;flip:x;z-index:251670528;visibility:visible;mso-wrap-style:square;mso-width-percent:0;mso-height-percent:0;mso-wrap-distance-left:9pt;mso-wrap-distance-top:0;mso-wrap-distance-right:9pt;mso-wrap-distance-bottom:0;mso-position-horizontal:absolute;mso-position-horizontal-relative:text;mso-position-vertical:absolute;mso-position-vertical-relative:text;mso-width-percent:0;mso-height-percent:0;mso-width-relative:margin;mso-height-relative:margin" o:gfxdata="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" strokecolor="#5b9bd5 [3204]" strokeweight=".5pt">
                 <v:stroke endarrow="block" joinstyle="miter"/>
@@ -5391,7 +5210,7 @@
               </wp:anchor>
             </w:drawing>
           </mc:Choice>
-          <mc:Fallback>
+          <mc:Fallback xmlns:cx2="http://schemas.microsoft.com/office/drawing/2015/10/21/chartex" xmlns:cx3="http://schemas.microsoft.com/office/drawing/2016/5/9/chartex" xmlns:cx4="http://schemas.microsoft.com/office/drawing/2016/5/10/chartex" xmlns:cx5="http://schemas.microsoft.com/office/drawing/2016/5/11/chartex" xmlns:cx6="http://schemas.microsoft.com/office/drawing/2016/5/12/chartex" xmlns:cx7="http://schemas.microsoft.com/office/drawing/2016/5/13/chartex" xmlns:cx8="http://schemas.microsoft.com/office/drawing/2016/5/14/chartex" xmlns:aink="http://schemas.microsoft.com/office/drawing/2016/ink" xmlns:am3d="http://schemas.microsoft.com/office/drawing/2017/model3d" xmlns:w16cid="http://schemas.microsoft.com/office/word/2016/wordml/cid">
             <w:pict>
               <v:shape w14:anchorId="699ABA77" id="Straight Arrow Connector 12" o:spid="_x0000_s1026" type="#_x0000_t32" style="position:absolute;margin-left:12.1pt;margin-top:122.9pt;width:59.3pt;height:238.2pt;flip:x;z-index:251668480;visibility:visible;mso-wrap-style:square;mso-width-percent:0;mso-height-percent:0;mso-wrap-distance-left:9pt;mso-wrap-distance-top:0;mso-wrap-distance-right:9pt;mso-wrap-distance-bottom:0;mso-position-horizontal:absolute;mso-position-horizontal-relative:text;mso-position-vertical:absolute;mso-position-vertical-relative:text;mso-width-percent:0;mso-height-percent:0;mso-width-relative:margin;mso-height-relative:margin" o:gfxdata="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" strokecolor="#5b9bd5 [3204]" strokeweight=".5pt">
                 <v:stroke endarrow="block" joinstyle="miter"/>
@@ -5611,7 +5430,7 @@
               </wp:anchor>
             </w:drawing>
           </mc:Choice>
-          <mc:Fallback>
+          <mc:Fallback xmlns:cx2="http://schemas.microsoft.com/office/drawing/2015/10/21/chartex" xmlns:cx3="http://schemas.microsoft.com/office/drawing/2016/5/9/chartex" xmlns:cx4="http://schemas.microsoft.com/office/drawing/2016/5/10/chartex" xmlns:cx5="http://schemas.microsoft.com/office/drawing/2016/5/11/chartex" xmlns:cx6="http://schemas.microsoft.com/office/drawing/2016/5/12/chartex" xmlns:cx7="http://schemas.microsoft.com/office/drawing/2016/5/13/chartex" xmlns:cx8="http://schemas.microsoft.com/office/drawing/2016/5/14/chartex" xmlns:aink="http://schemas.microsoft.com/office/drawing/2016/ink" xmlns:am3d="http://schemas.microsoft.com/office/drawing/2017/model3d" xmlns:w16cid="http://schemas.microsoft.com/office/word/2016/wordml/cid">
             <w:pict>
               <v:line w14:anchorId="40D5EBC2" id="Straight Connector 33" o:spid="_x0000_s1026" style="position:absolute;flip:x;z-index:251710464;visibility:visible;mso-wrap-style:square;mso-width-percent:0;mso-height-percent:0;mso-wrap-distance-left:9pt;mso-wrap-distance-top:0;mso-wrap-distance-right:9pt;mso-wrap-distance-bottom:0;mso-position-horizontal:absolute;mso-position-horizontal-relative:text;mso-position-vertical:absolute;mso-position-vertical-relative:text;mso-width-percent:0;mso-height-percent:0;mso-width-relative:margin;mso-height-relative:margin" from="76.25pt,402.4pt" to="76.85pt,453.2pt" o:gfxdata="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" strokecolor="#5b9bd5 [3204]" strokeweight=".5pt">
                 <v:stroke joinstyle="miter"/>
@@ -5684,7 +5503,7 @@
               </wp:anchor>
             </w:drawing>
           </mc:Choice>
-          <mc:Fallback>
+          <mc:Fallback xmlns:cx2="http://schemas.microsoft.com/office/drawing/2015/10/21/chartex" xmlns:cx3="http://schemas.microsoft.com/office/drawing/2016/5/9/chartex" xmlns:cx4="http://schemas.microsoft.com/office/drawing/2016/5/10/chartex" xmlns:cx5="http://schemas.microsoft.com/office/drawing/2016/5/11/chartex" xmlns:cx6="http://schemas.microsoft.com/office/drawing/2016/5/12/chartex" xmlns:cx7="http://schemas.microsoft.com/office/drawing/2016/5/13/chartex" xmlns:cx8="http://schemas.microsoft.com/office/drawing/2016/5/14/chartex" xmlns:aink="http://schemas.microsoft.com/office/drawing/2016/ink" xmlns:am3d="http://schemas.microsoft.com/office/drawing/2017/model3d" xmlns:w16cid="http://schemas.microsoft.com/office/word/2016/wordml/cid">
             <w:pict>
               <v:line w14:anchorId="3F0FDFF6" id="Straight Connector 35" o:spid="_x0000_s1026" style="position:absolute;z-index:-251601920;visibility:visible;mso-wrap-style:square;mso-width-percent:0;mso-height-percent:0;mso-wrap-distance-left:9pt;mso-wrap-distance-top:0;mso-wrap-distance-right:9pt;mso-wrap-distance-bottom:0;mso-position-horizontal:absolute;mso-position-horizontal-relative:text;mso-position-vertical:absolute;mso-position-vertical-relative:text;mso-width-percent:0;mso-height-percent:0;mso-width-relative:margin;mso-height-relative:margin" from="216.6pt,394.55pt" to="218.45pt,449.15pt" o:gfxdata="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" strokecolor="#5b9bd5 [3204]" strokeweight=".5pt">
                 <v:stroke joinstyle="miter"/>
@@ -6078,7 +5897,7 @@
               </wp:anchor>
             </w:drawing>
           </mc:Choice>
-          <mc:Fallback>
+          <mc:Fallback xmlns:cx2="http://schemas.microsoft.com/office/drawing/2015/10/21/chartex" xmlns:cx3="http://schemas.microsoft.com/office/drawing/2016/5/9/chartex" xmlns:cx4="http://schemas.microsoft.com/office/drawing/2016/5/10/chartex" xmlns:cx5="http://schemas.microsoft.com/office/drawing/2016/5/11/chartex" xmlns:cx6="http://schemas.microsoft.com/office/drawing/2016/5/12/chartex" xmlns:cx7="http://schemas.microsoft.com/office/drawing/2016/5/13/chartex" xmlns:cx8="http://schemas.microsoft.com/office/drawing/2016/5/14/chartex" xmlns:aink="http://schemas.microsoft.com/office/drawing/2016/ink" xmlns:am3d="http://schemas.microsoft.com/office/drawing/2017/model3d" xmlns:w16cid="http://schemas.microsoft.com/office/word/2016/wordml/cid">
             <w:pict>
               <v:shapetype w14:anchorId="3933E146" id="_x0000_t67" coordsize="21600,21600" o:spt="67" adj="16200,5400" path="m0@0l@1@0@1,0@2,0@2@0,21600@0,10800,21600xe">
                 <v:stroke joinstyle="miter"/>
@@ -6790,7 +6609,7 @@
               </wp:anchor>
             </w:drawing>
           </mc:Choice>
-          <mc:Fallback>
+          <mc:Fallback xmlns:cx2="http://schemas.microsoft.com/office/drawing/2015/10/21/chartex" xmlns:cx3="http://schemas.microsoft.com/office/drawing/2016/5/9/chartex" xmlns:cx4="http://schemas.microsoft.com/office/drawing/2016/5/10/chartex" xmlns:cx5="http://schemas.microsoft.com/office/drawing/2016/5/11/chartex" xmlns:cx6="http://schemas.microsoft.com/office/drawing/2016/5/12/chartex" xmlns:cx7="http://schemas.microsoft.com/office/drawing/2016/5/13/chartex" xmlns:cx8="http://schemas.microsoft.com/office/drawing/2016/5/14/chartex" xmlns:aink="http://schemas.microsoft.com/office/drawing/2016/ink" xmlns:am3d="http://schemas.microsoft.com/office/drawing/2017/model3d" xmlns:w16cid="http://schemas.microsoft.com/office/word/2016/wordml/cid">
             <w:pict>
               <v:line w14:anchorId="20B90078" id="Straight Connector 36" o:spid="_x0000_s1026" style="position:absolute;flip:x;z-index:-251599872;visibility:visible;mso-wrap-style:square;mso-width-percent:0;mso-height-percent:0;mso-wrap-distance-left:9pt;mso-wrap-distance-top:0;mso-wrap-distance-right:9pt;mso-wrap-distance-bottom:0;mso-position-horizontal:absolute;mso-position-horizontal-relative:text;mso-position-vertical:absolute;mso-position-vertical-relative:text;mso-width-percent:0;mso-height-percent:0;mso-width-relative:margin;mso-height-relative:margin" from="281.3pt,402.4pt" to="287.85pt,451.25pt" o:gfxdata="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" strokecolor="#5b9bd5 [3204]" strokeweight=".5pt">
                 <v:stroke joinstyle="miter"/>
@@ -6863,7 +6682,7 @@
               </wp:anchor>
             </w:drawing>
           </mc:Choice>
-          <mc:Fallback>
+          <mc:Fallback xmlns:cx2="http://schemas.microsoft.com/office/drawing/2015/10/21/chartex" xmlns:cx3="http://schemas.microsoft.com/office/drawing/2016/5/9/chartex" xmlns:cx4="http://schemas.microsoft.com/office/drawing/2016/5/10/chartex" xmlns:cx5="http://schemas.microsoft.com/office/drawing/2016/5/11/chartex" xmlns:cx6="http://schemas.microsoft.com/office/drawing/2016/5/12/chartex" xmlns:cx7="http://schemas.microsoft.com/office/drawing/2016/5/13/chartex" xmlns:cx8="http://schemas.microsoft.com/office/drawing/2016/5/14/chartex" xmlns:aink="http://schemas.microsoft.com/office/drawing/2016/ink" xmlns:am3d="http://schemas.microsoft.com/office/drawing/2017/model3d" xmlns:w16cid="http://schemas.microsoft.com/office/word/2016/wordml/cid">
             <w:pict>
               <v:line w14:anchorId="1D371500" id="Straight Connector 37" o:spid="_x0000_s1026" style="position:absolute;flip:x;z-index:-251597824;visibility:visible;mso-wrap-style:square;mso-width-percent:0;mso-height-percent:0;mso-wrap-distance-left:9pt;mso-wrap-distance-top:0;mso-wrap-distance-right:9pt;mso-wrap-distance-bottom:0;mso-position-horizontal:absolute;mso-position-horizontal-relative:text;mso-position-vertical:absolute;mso-position-vertical-relative:text;mso-width-percent:0;mso-height-percent:0;mso-width-relative:margin;mso-height-relative:margin" from="352.1pt,396.35pt" to="365.25pt,455.75pt" o:gfxdata="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" strokecolor="#5b9bd5 [3204]" strokeweight=".5pt">
                 <v:stroke joinstyle="miter"/>
@@ -6936,7 +6755,7 @@
               </wp:anchor>
             </w:drawing>
           </mc:Choice>
-          <mc:Fallback>
+          <mc:Fallback xmlns:cx2="http://schemas.microsoft.com/office/drawing/2015/10/21/chartex" xmlns:cx3="http://schemas.microsoft.com/office/drawing/2016/5/9/chartex" xmlns:cx4="http://schemas.microsoft.com/office/drawing/2016/5/10/chartex" xmlns:cx5="http://schemas.microsoft.com/office/drawing/2016/5/11/chartex" xmlns:cx6="http://schemas.microsoft.com/office/drawing/2016/5/12/chartex" xmlns:cx7="http://schemas.microsoft.com/office/drawing/2016/5/13/chartex" xmlns:cx8="http://schemas.microsoft.com/office/drawing/2016/5/14/chartex" xmlns:aink="http://schemas.microsoft.com/office/drawing/2016/ink" xmlns:am3d="http://schemas.microsoft.com/office/drawing/2017/model3d" xmlns:w16cid="http://schemas.microsoft.com/office/word/2016/wordml/cid">
             <w:pict>
               <v:line w14:anchorId="5AD49D11" id="Straight Connector 34" o:spid="_x0000_s1026" style="position:absolute;z-index:251712512;visibility:visible;mso-wrap-style:square;mso-width-percent:0;mso-height-percent:0;mso-wrap-distance-left:9pt;mso-wrap-distance-top:0;mso-wrap-distance-right:9pt;mso-wrap-distance-bottom:0;mso-position-horizontal:absolute;mso-position-horizontal-relative:text;mso-position-vertical:absolute;mso-position-vertical-relative:text;mso-width-percent:0;mso-height-percent:0;mso-width-relative:margin;mso-height-relative:margin" from="144.65pt,401.6pt" to="145.3pt,450pt" o:gfxdata="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" strokecolor="#5b9bd5 [3204]" strokeweight=".5pt">
                 <v:stroke joinstyle="miter"/>
@@ -7003,7 +6822,7 @@
               </wp:anchor>
             </w:drawing>
           </mc:Choice>
-          <mc:Fallback>
+          <mc:Fallback xmlns:cx2="http://schemas.microsoft.com/office/drawing/2015/10/21/chartex" xmlns:cx3="http://schemas.microsoft.com/office/drawing/2016/5/9/chartex" xmlns:cx4="http://schemas.microsoft.com/office/drawing/2016/5/10/chartex" xmlns:cx5="http://schemas.microsoft.com/office/drawing/2016/5/11/chartex" xmlns:cx6="http://schemas.microsoft.com/office/drawing/2016/5/12/chartex" xmlns:cx7="http://schemas.microsoft.com/office/drawing/2016/5/13/chartex" xmlns:cx8="http://schemas.microsoft.com/office/drawing/2016/5/14/chartex" xmlns:aink="http://schemas.microsoft.com/office/drawing/2016/ink" xmlns:am3d="http://schemas.microsoft.com/office/drawing/2017/model3d" xmlns:w16cid="http://schemas.microsoft.com/office/word/2016/wordml/cid">
             <w:pict>
               <v:line w14:anchorId="2397F1D6" id="Straight Connector 32" o:spid="_x0000_s1026" style="position:absolute;z-index:251708416;visibility:visible;mso-wrap-style:square;mso-wrap-distance-left:9pt;mso-wrap-distance-top:0;mso-wrap-distance-right:9pt;mso-wrap-distance-bottom:0;mso-position-horizontal:absolute;mso-position-horizontal-relative:text;mso-position-vertical:absolute;mso-position-vertical-relative:text" from="19.15pt,401.6pt" to="33pt,457.6pt" o:gfxdata="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" strokecolor="#5b9bd5 [3204]" strokeweight=".5pt">
                 <v:stroke joinstyle="miter"/>
@@ -7084,7 +6903,7 @@
               </wp:anchor>
             </w:drawing>
           </mc:Choice>
-          <mc:Fallback>
+          <mc:Fallback xmlns:cx2="http://schemas.microsoft.com/office/drawing/2015/10/21/chartex" xmlns:cx3="http://schemas.microsoft.com/office/drawing/2016/5/9/chartex" xmlns:cx4="http://schemas.microsoft.com/office/drawing/2016/5/10/chartex" xmlns:cx5="http://schemas.microsoft.com/office/drawing/2016/5/11/chartex" xmlns:cx6="http://schemas.microsoft.com/office/drawing/2016/5/12/chartex" xmlns:cx7="http://schemas.microsoft.com/office/drawing/2016/5/13/chartex" xmlns:cx8="http://schemas.microsoft.com/office/drawing/2016/5/14/chartex" xmlns:aink="http://schemas.microsoft.com/office/drawing/2016/ink" xmlns:am3d="http://schemas.microsoft.com/office/drawing/2017/model3d" xmlns:w16cid="http://schemas.microsoft.com/office/word/2016/wordml/cid">
             <w:pict>
               <v:shape w14:anchorId="2CA91B07" id="Arc 23" o:spid="_x0000_s1026" style="position:absolute;margin-left:19.15pt;margin-top:449.8pt;width:363.3pt;height:30.35pt;z-index:251692032;visibility:visible;mso-wrap-style:square;mso-width-percent:0;mso-height-percent:0;mso-wrap-distance-left:9pt;mso-wrap-distance-top:0;mso-wrap-distance-right:9pt;mso-wrap-distance-bottom:0;mso-position-horizontal:absolute;mso-position-horizontal-relative:text;mso-position-vertical:absolute;mso-position-vertical-relative:text;mso-width-percent:0;mso-height-percent:0;mso-width-relative:margin;mso-height-relative:margin;v-text-anchor:middle" coordsize="4613910,385445" o:gfxdata="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" path="m120970,131134nsc437200,52802,1316204,42,2305754,-1v883210,-38,1689163,42052,2075607,108398l2306955,192723,120970,131134xem120970,131134nfc437200,52802,1316204,42,2305754,-1v883210,-38,1689163,42052,2075607,108398e" filled="f" strokecolor="#5b9bd5 [3204]" strokeweight=".5pt">
                 <v:stroke joinstyle="miter"/>
@@ -7601,7 +7420,7 @@
               </wp:anchor>
             </w:drawing>
           </mc:Choice>
-          <mc:Fallback>
+          <mc:Fallback xmlns:cx2="http://schemas.microsoft.com/office/drawing/2015/10/21/chartex" xmlns:cx3="http://schemas.microsoft.com/office/drawing/2016/5/9/chartex" xmlns:cx4="http://schemas.microsoft.com/office/drawing/2016/5/10/chartex" xmlns:cx5="http://schemas.microsoft.com/office/drawing/2016/5/11/chartex" xmlns:cx6="http://schemas.microsoft.com/office/drawing/2016/5/12/chartex" xmlns:cx7="http://schemas.microsoft.com/office/drawing/2016/5/13/chartex" xmlns:cx8="http://schemas.microsoft.com/office/drawing/2016/5/14/chartex" xmlns:aink="http://schemas.microsoft.com/office/drawing/2016/ink" xmlns:am3d="http://schemas.microsoft.com/office/drawing/2017/model3d" xmlns:w16cid="http://schemas.microsoft.com/office/word/2016/wordml/cid">
             <w:pict>
               <v:shape w14:anchorId="0D978F26" id="Straight Arrow Connector 15" o:spid="_x0000_s1026" type="#_x0000_t32" style="position:absolute;margin-left:222pt;margin-top:123.35pt;width:3.55pt;height:238.55pt;z-index:251674624;visibility:visible;mso-wrap-style:square;mso-width-percent:0;mso-height-percent:0;mso-wrap-distance-left:9pt;mso-wrap-distance-top:0;mso-wrap-distance-right:9pt;mso-wrap-distance-bottom:0;mso-position-horizontal:absolute;mso-position-horizontal-relative:text;mso-position-vertical:absolute;mso-position-vertical-relative:text;mso-width-percent:0;mso-height-percent:0;mso-width-relative:margin;mso-height-relative:margin" o:gfxdata="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" strokecolor="#5b9bd5 [3204]" strokeweight=".5pt">
                 <v:stroke endarrow="block" joinstyle="miter"/>
@@ -7677,7 +7496,7 @@
               </wp:anchor>
             </w:drawing>
           </mc:Choice>
-          <mc:Fallback>
+          <mc:Fallback xmlns:cx2="http://schemas.microsoft.com/office/drawing/2015/10/21/chartex" xmlns:cx3="http://schemas.microsoft.com/office/drawing/2016/5/9/chartex" xmlns:cx4="http://schemas.microsoft.com/office/drawing/2016/5/10/chartex" xmlns:cx5="http://schemas.microsoft.com/office/drawing/2016/5/11/chartex" xmlns:cx6="http://schemas.microsoft.com/office/drawing/2016/5/12/chartex" xmlns:cx7="http://schemas.microsoft.com/office/drawing/2016/5/13/chartex" xmlns:cx8="http://schemas.microsoft.com/office/drawing/2016/5/14/chartex" xmlns:aink="http://schemas.microsoft.com/office/drawing/2016/ink" xmlns:am3d="http://schemas.microsoft.com/office/drawing/2017/model3d" xmlns:w16cid="http://schemas.microsoft.com/office/word/2016/wordml/cid">
             <w:pict>
               <v:shape w14:anchorId="747CCB82" id="Straight Arrow Connector 14" o:spid="_x0000_s1026" type="#_x0000_t32" style="position:absolute;margin-left:144.7pt;margin-top:123.35pt;width:35.8pt;height:241.4pt;flip:x;z-index:251672576;visibility:visible;mso-wrap-style:square;mso-width-percent:0;mso-height-percent:0;mso-wrap-distance-left:9pt;mso-wrap-distance-top:0;mso-wrap-distance-right:9pt;mso-wrap-distance-bottom:0;mso-position-horizontal:absolute;mso-position-horizontal-relative:text;mso-position-vertical:absolute;mso-position-vertical-relative:text;mso-width-percent:0;mso-height-percent:0;mso-width-relative:margin;mso-height-relative:margin" o:gfxdata="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" strokecolor="#5b9bd5 [3204]" strokeweight=".5pt">
                 <v:stroke endarrow="block" joinstyle="miter"/>
@@ -8551,58 +8370,8 @@
 </w:document>
 </file>
 
-<file path=word/endnotes.xml><?xml version="1.0" encoding="utf-8"?>
-<w:endnotes xmlns:wpc="http://schemas.microsoft.com/office/word/2010/wordprocessingCanvas" xmlns:cx="http://schemas.microsoft.com/office/drawing/2014/chartex" xmlns:cx1="http://schemas.microsoft.com/office/drawing/2015/9/8/chartex" xmlns:cx2="http://schemas.microsoft.com/office/drawing/2015/10/21/chartex" xmlns:cx3="http://schemas.microsoft.com/office/drawing/2016/5/9/chartex" xmlns:cx4="http://schemas.microsoft.com/office/drawing/2016/5/10/chartex" xmlns:cx5="http://schemas.microsoft.com/office/drawing/2016/5/11/chartex" xmlns:cx6="http://schemas.microsoft.com/office/drawing/2016/5/12/chartex" xmlns:cx7="http://schemas.microsoft.com/office/drawing/2016/5/13/chartex" xmlns:cx8="http://schemas.microsoft.com/office/drawing/2016/5/14/chartex" xmlns:mc="http://schemas.openxmlformats.org/markup-compatibility/2006" xmlns:aink="http://schemas.microsoft.com/office/drawing/2016/ink" xmlns:am3d="http://schemas.microsoft.com/office/drawing/2017/model3d" xmlns:o="urn:schemas-microsoft-com:office:office" xmlns:r="http://schemas.openxmlformats.org/officeDocument/2006/relationships" xmlns:m="http://schemas.openxmlformats.org/officeDocument/2006/math" xmlns:v="urn:schemas-microsoft-com:vml" xmlns:wp14="http://schemas.microsoft.com/office/word/2010/wordprocessingDrawing" xmlns:wp="http://schemas.openxmlformats.org/drawingml/2006/wordprocessingDrawing" xmlns:w10="urn:schemas-microsoft-com:office:word" xmlns:w="http://schemas.openxmlformats.org/wordprocessingml/2006/main" xmlns:w14="http://schemas.microsoft.com/office/word/2010/wordml" xmlns:w15="http://schemas.microsoft.com/office/word/2012/wordml" xmlns:w16cid="http://schemas.microsoft.com/office/word/2016/wordml/cid" xmlns:w16se="http://schemas.microsoft.com/office/word/2015/wordml/symex" xmlns:wpg="http://schemas.microsoft.com/office/word/2010/wordprocessingGroup" xmlns:wpi="http://schemas.microsoft.com/office/word/2010/wordprocessingInk" xmlns:wne="http://schemas.microsoft.com/office/word/2006/wordml" xmlns:wps="http://schemas.microsoft.com/office/word/2010/wordprocessingShape" mc:Ignorable="w14 w15 w16se w16cid wp14">
-  <w:endnote w:type="separator" w:id="-1">
-    <w:p>
-      <w:pPr>
-        <w:spacing w:after="0" w:line="240" w:lineRule="auto"/>
-      </w:pPr>
-      <w:r>
-        <w:separator/>
-      </w:r>
-    </w:p>
-  </w:endnote>
-  <w:endnote w:type="continuationSeparator" w:id="0">
-    <w:p>
-      <w:pPr>
-        <w:spacing w:after="0" w:line="240" w:lineRule="auto"/>
-      </w:pPr>
-      <w:r>
-        <w:continuationSeparator/>
-      </w:r>
-    </w:p>
-  </w:endnote>
-</w:endnotes>
-</file>
-
-<file path=word/footnotes.xml><?xml version="1.0" encoding="utf-8"?>
-<w:footnotes xmlns:wpc="http://schemas.microsoft.com/office/word/2010/wordprocessingCanvas" xmlns:cx="http://schemas.microsoft.com/office/drawing/2014/chartex" xmlns:cx1="http://schemas.microsoft.com/office/drawing/2015/9/8/chartex" xmlns:cx2="http://schemas.microsoft.com/office/drawing/2015/10/21/chartex" xmlns:cx3="http://schemas.microsoft.com/office/drawing/2016/5/9/chartex" xmlns:cx4="http://schemas.microsoft.com/office/drawing/2016/5/10/chartex" xmlns:cx5="http://schemas.microsoft.com/office/drawing/2016/5/11/chartex" xmlns:cx6="http://schemas.microsoft.com/office/drawing/2016/5/12/chartex" xmlns:cx7="http://schemas.microsoft.com/office/drawing/2016/5/13/chartex" xmlns:cx8="http://schemas.microsoft.com/office/drawing/2016/5/14/chartex" xmlns:mc="http://schemas.openxmlformats.org/markup-compatibility/2006" xmlns:aink="http://schemas.microsoft.com/office/drawing/2016/ink" xmlns:am3d="http://schemas.microsoft.com/office/drawing/2017/model3d" xmlns:o="urn:schemas-microsoft-com:office:office" xmlns:r="http://schemas.openxmlformats.org/officeDocument/2006/relationships" xmlns:m="http://schemas.openxmlformats.org/officeDocument/2006/math" xmlns:v="urn:schemas-microsoft-com:vml" xmlns:wp14="http://schemas.microsoft.com/office/word/2010/wordprocessingDrawing" xmlns:wp="http://schemas.openxmlformats.org/drawingml/2006/wordprocessingDrawing" xmlns:w10="urn:schemas-microsoft-com:office:word" xmlns:w="http://schemas.openxmlformats.org/wordprocessingml/2006/main" xmlns:w14="http://schemas.microsoft.com/office/word/2010/wordml" xmlns:w15="http://schemas.microsoft.com/office/word/2012/wordml" xmlns:w16cid="http://schemas.microsoft.com/office/word/2016/wordml/cid" xmlns:w16se="http://schemas.microsoft.com/office/word/2015/wordml/symex" xmlns:wpg="http://schemas.microsoft.com/office/word/2010/wordprocessingGroup" xmlns:wpi="http://schemas.microsoft.com/office/word/2010/wordprocessingInk" xmlns:wne="http://schemas.microsoft.com/office/word/2006/wordml" xmlns:wps="http://schemas.microsoft.com/office/word/2010/wordprocessingShape" mc:Ignorable="w14 w15 w16se w16cid wp14">
-  <w:footnote w:type="separator" w:id="-1">
-    <w:p>
-      <w:pPr>
-        <w:spacing w:after="0" w:line="240" w:lineRule="auto"/>
-      </w:pPr>
-      <w:r>
-        <w:separator/>
-      </w:r>
-    </w:p>
-  </w:footnote>
-  <w:footnote w:type="continuationSeparator" w:id="0">
-    <w:p>
-      <w:pPr>
-        <w:spacing w:after="0" w:line="240" w:lineRule="auto"/>
-      </w:pPr>
-      <w:r>
-        <w:continuationSeparator/>
-      </w:r>
-    </w:p>
-  </w:footnote>
-</w:footnotes>
-</file>
-
 <file path=word/numbering.xml><?xml version="1.0" encoding="utf-8"?>
-<w:numbering xmlns:wpc="http://schemas.microsoft.com/office/word/2010/wordprocessingCanvas" xmlns:cx="http://schemas.microsoft.com/office/drawing/2014/chartex" xmlns:cx1="http://schemas.microsoft.com/office/drawing/2015/9/8/chartex" xmlns:cx2="http://schemas.microsoft.com/office/drawing/2015/10/21/chartex" xmlns:cx3="http://schemas.microsoft.com/office/drawing/2016/5/9/chartex" xmlns:cx4="http://schemas.microsoft.com/office/drawing/2016/5/10/chartex" xmlns:cx5="http://schemas.microsoft.com/office/drawing/2016/5/11/chartex" xmlns:cx6="http://schemas.microsoft.com/office/drawing/2016/5/12/chartex" xmlns:cx7="http://schemas.microsoft.com/office/drawing/2016/5/13/chartex" xmlns:cx8="http://schemas.microsoft.com/office/drawing/2016/5/14/chartex" xmlns:mc="http://schemas.openxmlformats.org/markup-compatibility/2006" xmlns:aink="http://schemas.microsoft.com/office/drawing/2016/ink" xmlns:am3d="http://schemas.microsoft.com/office/drawing/2017/model3d" xmlns:o="urn:schemas-microsoft-com:office:office" xmlns:r="http://schemas.openxmlformats.org/officeDocument/2006/relationships" xmlns:m="http://schemas.openxmlformats.org/officeDocument/2006/math" xmlns:v="urn:schemas-microsoft-com:vml" xmlns:wp14="http://schemas.microsoft.com/office/word/2010/wordprocessingDrawing" xmlns:wp="http://schemas.openxmlformats.org/drawingml/2006/wordprocessingDrawing" xmlns:w10="urn:schemas-microsoft-com:office:word" xmlns:w="http://schemas.openxmlformats.org/wordprocessingml/2006/main" xmlns:w14="http://schemas.microsoft.com/office/word/2010/wordml" xmlns:w15="http://schemas.microsoft.com/office/word/2012/wordml" xmlns:w16cid="http://schemas.microsoft.com/office/word/2016/wordml/cid" xmlns:w16se="http://schemas.microsoft.com/office/word/2015/wordml/symex" xmlns:wpg="http://schemas.microsoft.com/office/word/2010/wordprocessingGroup" xmlns:wpi="http://schemas.microsoft.com/office/word/2010/wordprocessingInk" xmlns:wne="http://schemas.microsoft.com/office/word/2006/wordml" xmlns:wps="http://schemas.microsoft.com/office/word/2010/wordprocessingShape" mc:Ignorable="w14 w15 w16se w16cid wp14">
+<w:numbering xmlns:wpc="http://schemas.microsoft.com/office/word/2010/wordprocessingCanvas" xmlns:cx="http://schemas.microsoft.com/office/drawing/2014/chartex" xmlns:cx1="http://schemas.microsoft.com/office/drawing/2015/9/8/chartex" xmlns:mc="http://schemas.openxmlformats.org/markup-compatibility/2006" xmlns:o="urn:schemas-microsoft-com:office:office" xmlns:r="http://schemas.openxmlformats.org/officeDocument/2006/relationships" xmlns:m="http://schemas.openxmlformats.org/officeDocument/2006/math" xmlns:v="urn:schemas-microsoft-com:vml" xmlns:wp14="http://schemas.microsoft.com/office/word/2010/wordprocessingDrawing" xmlns:wp="http://schemas.openxmlformats.org/drawingml/2006/wordprocessingDrawing" xmlns:w10="urn:schemas-microsoft-com:office:word" xmlns:w="http://schemas.openxmlformats.org/wordprocessingml/2006/main" xmlns:w14="http://schemas.microsoft.com/office/word/2010/wordml" xmlns:w15="http://schemas.microsoft.com/office/word/2012/wordml" xmlns:w16se="http://schemas.microsoft.com/office/word/2015/wordml/symex" xmlns:wpg="http://schemas.microsoft.com/office/word/2010/wordprocessingGroup" xmlns:wpi="http://schemas.microsoft.com/office/word/2010/wordprocessingInk" xmlns:wne="http://schemas.microsoft.com/office/word/2006/wordml" xmlns:wps="http://schemas.microsoft.com/office/word/2010/wordprocessingShape" mc:Ignorable="w14 w15 w16se wp14">
   <w:abstractNum w:abstractNumId="0" w15:restartNumberingAfterBreak="0">
     <w:nsid w:val="006D7745"/>
     <w:multiLevelType w:val="hybridMultilevel"/>
@@ -10803,7 +10572,7 @@
 </file>
 
 <file path=word/styles.xml><?xml version="1.0" encoding="utf-8"?>
-<w:styles xmlns:mc="http://schemas.openxmlformats.org/markup-compatibility/2006" xmlns:r="http://schemas.openxmlformats.org/officeDocument/2006/relationships" xmlns:w="http://schemas.openxmlformats.org/wordprocessingml/2006/main" xmlns:w14="http://schemas.microsoft.com/office/word/2010/wordml" xmlns:w15="http://schemas.microsoft.com/office/word/2012/wordml" xmlns:w16cid="http://schemas.microsoft.com/office/word/2016/wordml/cid" xmlns:w16se="http://schemas.microsoft.com/office/word/2015/wordml/symex" mc:Ignorable="w14 w15 w16se w16cid">
+<w:styles xmlns:mc="http://schemas.openxmlformats.org/markup-compatibility/2006" xmlns:r="http://schemas.openxmlformats.org/officeDocument/2006/relationships" xmlns:w="http://schemas.openxmlformats.org/wordprocessingml/2006/main" xmlns:w14="http://schemas.microsoft.com/office/word/2010/wordml" xmlns:w15="http://schemas.microsoft.com/office/word/2012/wordml" xmlns:w16se="http://schemas.microsoft.com/office/word/2015/wordml/symex" mc:Ignorable="w14 w15 w16se">
   <w:docDefaults>
     <w:rPrDefault>
       <w:rPr>
@@ -10819,7 +10588,7 @@
       </w:pPr>
     </w:pPrDefault>
   </w:docDefaults>
-  <w:latentStyles w:defLockedState="0" w:defUIPriority="99" w:defSemiHidden="0" w:defUnhideWhenUsed="0" w:defQFormat="0" w:count="375">
+  <w:latentStyles w:defLockedState="0" w:defUIPriority="99" w:defSemiHidden="0" w:defUnhideWhenUsed="0" w:defQFormat="0" w:count="371">
     <w:lsdException w:name="Normal" w:uiPriority="0" w:qFormat="1"/>
     <w:lsdException w:name="heading 1" w:uiPriority="9" w:qFormat="1"/>
     <w:lsdException w:name="heading 2" w:semiHidden="1" w:uiPriority="9" w:unhideWhenUsed="1" w:qFormat="1"/>
@@ -10925,6 +10694,7 @@
     <w:lsdException w:name="HTML Sample" w:semiHidden="1" w:unhideWhenUsed="1"/>
     <w:lsdException w:name="HTML Typewriter" w:semiHidden="1" w:unhideWhenUsed="1"/>
     <w:lsdException w:name="HTML Variable" w:semiHidden="1" w:unhideWhenUsed="1"/>
+    <w:lsdException w:name="Normal Table" w:semiHidden="1" w:unhideWhenUsed="1"/>
     <w:lsdException w:name="annotation subject" w:semiHidden="1" w:unhideWhenUsed="1"/>
     <w:lsdException w:name="No List" w:semiHidden="1" w:unhideWhenUsed="1"/>
     <w:lsdException w:name="Outline List 1" w:semiHidden="1" w:unhideWhenUsed="1"/>
@@ -10968,8 +10738,10 @@
     <w:lsdException w:name="Table Elegant" w:semiHidden="1" w:unhideWhenUsed="1"/>
     <w:lsdException w:name="Table Professional" w:semiHidden="1" w:unhideWhenUsed="1"/>
     <w:lsdException w:name="Table Subtle 1" w:semiHidden="1" w:unhideWhenUsed="1"/>
+    <w:lsdException w:name="Table Subtle 2" w:semiHidden="1" w:unhideWhenUsed="1"/>
     <w:lsdException w:name="Table Web 1" w:semiHidden="1" w:unhideWhenUsed="1"/>
     <w:lsdException w:name="Table Web 2" w:semiHidden="1" w:unhideWhenUsed="1"/>
+    <w:lsdException w:name="Table Web 3" w:semiHidden="1" w:unhideWhenUsed="1"/>
     <w:lsdException w:name="Balloon Text" w:semiHidden="1" w:unhideWhenUsed="1"/>
     <w:lsdException w:name="Table Grid" w:uiPriority="39"/>
     <w:lsdException w:name="Table Theme" w:semiHidden="1" w:unhideWhenUsed="1"/>
@@ -11188,10 +10960,6 @@
     <w:lsdException w:name="List Table 5 Dark Accent 6" w:uiPriority="50"/>
     <w:lsdException w:name="List Table 6 Colorful Accent 6" w:uiPriority="51"/>
     <w:lsdException w:name="List Table 7 Colorful Accent 6" w:uiPriority="52"/>
-    <w:lsdException w:name="Mention" w:semiHidden="1" w:unhideWhenUsed="1"/>
-    <w:lsdException w:name="Smart Hyperlink" w:semiHidden="1" w:unhideWhenUsed="1"/>
-    <w:lsdException w:name="Hashtag" w:semiHidden="1" w:unhideWhenUsed="1"/>
-    <w:lsdException w:name="Unresolved Mention" w:semiHidden="1" w:unhideWhenUsed="1"/>
   </w:latentStyles>
   <w:style w:type="paragraph" w:default="1" w:styleId="Normal">
     <w:name w:val="Normal"/>
@@ -11262,50 +11030,6 @@
     <w:pPr>
       <w:spacing w:after="0" w:line="240" w:lineRule="auto"/>
     </w:pPr>
-  </w:style>
-  <w:style w:type="paragraph" w:styleId="Header">
-    <w:name w:val="header"/>
-    <w:basedOn w:val="Normal"/>
-    <w:link w:val="HeaderChar"/>
-    <w:uiPriority w:val="99"/>
-    <w:unhideWhenUsed/>
-    <w:rsid w:val="00782F4A"/>
-    <w:pPr>
-      <w:tabs>
-        <w:tab w:val="center" w:pos="4320"/>
-        <w:tab w:val="right" w:pos="8640"/>
-      </w:tabs>
-      <w:spacing w:after="0" w:line="240" w:lineRule="auto"/>
-    </w:pPr>
-  </w:style>
-  <w:style w:type="character" w:customStyle="1" w:styleId="HeaderChar">
-    <w:name w:val="Header Char"/>
-    <w:basedOn w:val="DefaultParagraphFont"/>
-    <w:link w:val="Header"/>
-    <w:uiPriority w:val="99"/>
-    <w:rsid w:val="00782F4A"/>
-  </w:style>
-  <w:style w:type="paragraph" w:styleId="Footer">
-    <w:name w:val="footer"/>
-    <w:basedOn w:val="Normal"/>
-    <w:link w:val="FooterChar"/>
-    <w:uiPriority w:val="99"/>
-    <w:unhideWhenUsed/>
-    <w:rsid w:val="00782F4A"/>
-    <w:pPr>
-      <w:tabs>
-        <w:tab w:val="center" w:pos="4320"/>
-        <w:tab w:val="right" w:pos="8640"/>
-      </w:tabs>
-      <w:spacing w:after="0" w:line="240" w:lineRule="auto"/>
-    </w:pPr>
-  </w:style>
-  <w:style w:type="character" w:customStyle="1" w:styleId="FooterChar">
-    <w:name w:val="Footer Char"/>
-    <w:basedOn w:val="DefaultParagraphFont"/>
-    <w:link w:val="Footer"/>
-    <w:uiPriority w:val="99"/>
-    <w:rsid w:val="00782F4A"/>
   </w:style>
 </w:styles>
 </file>
@@ -11576,7 +11300,7 @@
 </file>
 
 <file path=customXml/itemProps1.xml><?xml version="1.0" encoding="utf-8"?>
-<ds:datastoreItem xmlns:ds="http://schemas.openxmlformats.org/officeDocument/2006/customXml" ds:itemID="{934A1A56-664E-4363-A900-F14F534A05EE}">
+<ds:datastoreItem xmlns:ds="http://schemas.openxmlformats.org/officeDocument/2006/customXml" ds:itemID="{D5051E7B-4B95-4E4F-B83A-838694A8E0D2}">
   <ds:schemaRefs>
     <ds:schemaRef ds:uri="http://schemas.openxmlformats.org/officeDocument/2006/bibliography"/>
   </ds:schemaRefs>

</xml_diff>